<commit_message>
Git for Visual Studio 2015
</commit_message>
<xml_diff>
--- a/git/Git for Visual Studio 2015.docx
+++ b/git/Git for Visual Studio 2015.docx
@@ -44,6 +44,11 @@
     <w:sdt>
       <w:sdtPr>
         <w:rPr>
+          <w:rFonts w:asciiTheme="minorHAnsi" w:eastAsiaTheme="minorEastAsia" w:hAnsiTheme="minorHAnsi" w:cstheme="minorBidi"/>
+          <w:color w:val="auto"/>
+          <w:kern w:val="2"/>
+          <w:sz w:val="21"/>
+          <w:szCs w:val="22"/>
           <w:lang w:val="zh-CN"/>
         </w:rPr>
         <w:id w:val="-1349947380"/>
@@ -54,13 +59,8 @@
       </w:sdtPr>
       <w:sdtEndPr>
         <w:rPr>
-          <w:rFonts w:asciiTheme="minorHAnsi" w:eastAsiaTheme="minorEastAsia" w:hAnsiTheme="minorHAnsi" w:cstheme="minorBidi"/>
           <w:b/>
           <w:bCs/>
-          <w:color w:val="auto"/>
-          <w:kern w:val="2"/>
-          <w:sz w:val="21"/>
-          <w:szCs w:val="22"/>
         </w:rPr>
       </w:sdtEndPr>
       <w:sdtContent>
@@ -74,8 +74,6 @@
             </w:rPr>
             <w:t>目录</w:t>
           </w:r>
-          <w:bookmarkStart w:id="1" w:name="_GoBack"/>
-          <w:bookmarkEnd w:id="1"/>
         </w:p>
         <w:p>
           <w:pPr>
@@ -4535,18 +4533,12 @@
     <w:p/>
     <w:p/>
     <w:p/>
-    <w:p>
-      <w:pPr>
-        <w:rPr>
-          <w:rFonts w:hint="eastAsia"/>
-        </w:rPr>
-      </w:pPr>
-    </w:p>
+    <w:p/>
     <w:p>
       <w:pPr>
         <w:pStyle w:val="1"/>
       </w:pPr>
-      <w:bookmarkStart w:id="2" w:name="_Toc449616975"/>
+      <w:bookmarkStart w:id="1" w:name="_Toc449616975"/>
       <w:r>
         <w:rPr>
           <w:rFonts w:hint="eastAsia"/>
@@ -4554,46 +4546,48 @@
         <w:lastRenderedPageBreak/>
         <w:t>快速启动Git</w:t>
       </w:r>
+      <w:bookmarkEnd w:id="1"/>
+    </w:p>
+    <w:p>
+      <w:pPr>
+        <w:pStyle w:val="a3"/>
+        <w:ind w:left="420" w:firstLineChars="0" w:firstLine="0"/>
+      </w:pPr>
+      <w:r>
+        <w:rPr>
+          <w:rFonts w:hint="eastAsia"/>
+        </w:rPr>
+        <w:t>此指南将涵盖下面的规律以使你能够快速地开始运行Git和Visual Studio团队服务。</w:t>
+      </w:r>
+    </w:p>
+    <w:p>
+      <w:pPr>
+        <w:pStyle w:val="2"/>
+      </w:pPr>
+      <w:bookmarkStart w:id="2" w:name="_Toc449616976"/>
+      <w:r>
+        <w:rPr>
+          <w:rFonts w:hint="eastAsia"/>
+        </w:rPr>
+        <w:t>从你的Visual Studio</w:t>
+      </w:r>
+      <w:r>
+        <w:rPr>
+          <w:rFonts w:hint="eastAsia"/>
+        </w:rPr>
+        <w:t>团队服务</w:t>
+      </w:r>
+      <w:r>
+        <w:t>Git</w:t>
+      </w:r>
+      <w:r>
+        <w:rPr>
+          <w:rFonts w:hint="eastAsia"/>
+        </w:rPr>
+        <w:t>库取得代码</w:t>
+      </w:r>
+      <w:bookmarkStart w:id="3" w:name="_GoBack"/>
       <w:bookmarkEnd w:id="2"/>
-    </w:p>
-    <w:p>
-      <w:pPr>
-        <w:pStyle w:val="a3"/>
-        <w:ind w:left="420" w:firstLineChars="0" w:firstLine="0"/>
-      </w:pPr>
-      <w:r>
-        <w:rPr>
-          <w:rFonts w:hint="eastAsia"/>
-        </w:rPr>
-        <w:t>此指南将涵盖下面的规律以使你能够快速地开始运行Git和Visual Studio团队服务。</w:t>
-      </w:r>
-    </w:p>
-    <w:p>
-      <w:pPr>
-        <w:pStyle w:val="2"/>
-      </w:pPr>
-      <w:bookmarkStart w:id="3" w:name="_Toc449616976"/>
-      <w:r>
-        <w:rPr>
-          <w:rFonts w:hint="eastAsia"/>
-        </w:rPr>
-        <w:t>从你的Visual Studio</w:t>
-      </w:r>
-      <w:r>
-        <w:rPr>
-          <w:rFonts w:hint="eastAsia"/>
-        </w:rPr>
-        <w:t>团队服务</w:t>
-      </w:r>
-      <w:r>
-        <w:t>Git</w:t>
-      </w:r>
-      <w:r>
-        <w:rPr>
-          <w:rFonts w:hint="eastAsia"/>
-        </w:rPr>
-        <w:t>库取得代码</w:t>
-      </w:r>
       <w:bookmarkEnd w:id="3"/>
     </w:p>
     <w:p>
@@ -20805,7 +20799,7 @@
 </file>
 
 <file path=customXml/itemProps1.xml><?xml version="1.0" encoding="utf-8"?>
-<ds:datastoreItem xmlns:ds="http://schemas.openxmlformats.org/officeDocument/2006/customXml" ds:itemID="{B3592753-5B9F-4886-AD2B-73BEC09F6099}">
+<ds:datastoreItem xmlns:ds="http://schemas.openxmlformats.org/officeDocument/2006/customXml" ds:itemID="{CA8D7027-2B2F-43D9-B55F-9BB961404BF7}">
   <ds:schemaRefs>
     <ds:schemaRef ds:uri="http://schemas.openxmlformats.org/officeDocument/2006/bibliography"/>
   </ds:schemaRefs>

</xml_diff>